<commit_message>
retrained Inception V3 model with 10 epochs
</commit_message>
<xml_diff>
--- a/reports/V3_Inception.docx
+++ b/reports/V3_Inception.docx
@@ -562,7 +562,10 @@
         <w:t>Training Loss</w:t>
       </w:r>
       <w:r>
-        <w:t>: 0.6894</w:t>
+        <w:t xml:space="preserve">: </w:t>
+      </w:r>
+      <w:r>
+        <w:t>1.2282</w:t>
       </w:r>
     </w:p>
     <w:p>
@@ -621,6 +624,27 @@
     </w:p>
     <w:p>
       <w:pPr>
+        <w:numPr>
+          <w:ilvl w:val="0"/>
+          <w:numId w:val="5"/>
+        </w:numPr>
+      </w:pPr>
+      <w:r>
+        <w:rPr>
+          <w:b/>
+          <w:bCs/>
+        </w:rPr>
+        <w:t>Test Accuracy</w:t>
+      </w:r>
+      <w:r>
+        <w:t>:</w:t>
+      </w:r>
+      <w:r>
+        <w:t xml:space="preserve"> 64.41%</w:t>
+      </w:r>
+    </w:p>
+    <w:p>
+      <w:pPr>
         <w:rPr>
           <w:b/>
           <w:bCs/>
@@ -654,7 +678,10 @@
         <w:t>Training Loss</w:t>
       </w:r>
       <w:r>
-        <w:t>: 0.5090</w:t>
+        <w:t xml:space="preserve">: </w:t>
+      </w:r>
+      <w:r>
+        <w:t>1.06</w:t>
       </w:r>
     </w:p>
     <w:p>
@@ -672,7 +699,13 @@
         <w:t>Training Accuracy</w:t>
       </w:r>
       <w:r>
-        <w:t>: 82.11%</w:t>
+        <w:t xml:space="preserve">: </w:t>
+      </w:r>
+      <w:r>
+        <w:t>90.59</w:t>
+      </w:r>
+      <w:r>
+        <w:t>%</w:t>
       </w:r>
     </w:p>
     <w:p>
@@ -708,12 +741,72 @@
         <w:t>Validation Accuracy</w:t>
       </w:r>
       <w:r>
-        <w:t>: 75.96%</w:t>
-      </w:r>
-    </w:p>
-    <w:p>
-      <w:r>
-        <w:t>Although the validation accuracy was slightly lower than the baseline model, the training accuracy showed a significant improvement, indicating better learning and feature extraction capabilities.</w:t>
+        <w:t>: 7</w:t>
+      </w:r>
+      <w:r>
+        <w:t>3.95</w:t>
+      </w:r>
+      <w:r>
+        <w:t>%</w:t>
+      </w:r>
+    </w:p>
+    <w:p>
+      <w:pPr>
+        <w:numPr>
+          <w:ilvl w:val="0"/>
+          <w:numId w:val="6"/>
+        </w:numPr>
+      </w:pPr>
+      <w:r>
+        <w:rPr>
+          <w:b/>
+          <w:bCs/>
+        </w:rPr>
+        <w:t>Test Accuracy</w:t>
+      </w:r>
+      <w:r>
+        <w:t>:</w:t>
+      </w:r>
+      <w:r>
+        <w:t xml:space="preserve"> 73.52%</w:t>
+      </w:r>
+    </w:p>
+    <w:p>
+      <w:pPr>
+        <w:numPr>
+          <w:ilvl w:val="0"/>
+          <w:numId w:val="6"/>
+        </w:numPr>
+      </w:pPr>
+      <w:r>
+        <w:rPr>
+          <w:b/>
+          <w:bCs/>
+        </w:rPr>
+        <w:t>Test Loss</w:t>
+      </w:r>
+      <w:r>
+        <w:t>:</w:t>
+      </w:r>
+      <w:r>
+        <w:t xml:space="preserve"> 1.08</w:t>
+      </w:r>
+    </w:p>
+    <w:p>
+      <w:r>
+        <w:t xml:space="preserve">Although the validation accuracy was slightly lower than the baseline model, the training </w:t>
+      </w:r>
+      <w:r>
+        <w:t xml:space="preserve">and test </w:t>
+      </w:r>
+      <w:r>
+        <w:t>accurac</w:t>
+      </w:r>
+      <w:r>
+        <w:t>ies</w:t>
+      </w:r>
+      <w:r>
+        <w:t xml:space="preserve"> showed a significant improvement, indicating better learning and feature extraction capabilities.</w:t>
       </w:r>
     </w:p>
     <w:p/>
@@ -734,7 +827,31 @@
     </w:p>
     <w:p>
       <w:r>
-        <w:t>The transfer learning approach using InceptionV3 provided a notable improvement in training accuracy compared to the baseline model. The InceptionV3 model achieved a training accuracy of 82.11% after 5 epochs, surpassing the baseline model’s 76.12% after 10 epochs. While the validation accuracy of 75.96% was slightly lower than the baseline's 76.81%, this discrepancy can be attributed to potential overfitting and can be mitigated through further fine-tuning and regularization.</w:t>
+        <w:t xml:space="preserve">The transfer learning approach using InceptionV3 provided a notable improvement in training accuracy compared to the baseline model. The InceptionV3 model achieved a training accuracy of </w:t>
+      </w:r>
+      <w:r>
+        <w:t>90.59</w:t>
+      </w:r>
+      <w:r>
+        <w:t xml:space="preserve">% after </w:t>
+      </w:r>
+      <w:r>
+        <w:t>10</w:t>
+      </w:r>
+      <w:r>
+        <w:t xml:space="preserve"> epochs, surpassing the baseline model’s 76.12% after 10 epochs. While the validation accuracy of 7</w:t>
+      </w:r>
+      <w:r>
+        <w:t>3</w:t>
+      </w:r>
+      <w:r>
+        <w:t>.9</w:t>
+      </w:r>
+      <w:r>
+        <w:t>5</w:t>
+      </w:r>
+      <w:r>
+        <w:t>% was slightly lower than the baseline's 76.81%, this discrepancy can be attributed to potential overfitting and can be mitigated through further fine-tuning and regularization.</w:t>
       </w:r>
     </w:p>
     <w:p>
@@ -2610,6 +2727,7 @@
   <w:style w:type="character" w:default="1" w:styleId="DefaultParagraphFont">
     <w:name w:val="Default Paragraph Font"/>
     <w:uiPriority w:val="1"/>
+    <w:semiHidden/>
     <w:unhideWhenUsed/>
   </w:style>
   <w:style w:type="table" w:default="1" w:styleId="TableNormal">

</xml_diff>